<commit_message>
Added ViewModels for Register and LogIn Removed unnecessaryfiles
</commit_message>
<xml_diff>
--- a/Licenta.docx
+++ b/Licenta.docx
@@ -488,105 +488,107 @@
           <w:rFonts w:ascii="Times New Roman" w:hAnsi="Times New Roman"/>
         </w:rPr>
       </w:pPr>
+      <w:r>
+        <w:rPr>
+          <w:rFonts w:ascii="Times New Roman" w:hAnsi="Times New Roman"/>
+        </w:rPr>
+        <w:t>UNIVERSITATEA “LUCIAN BLAGA” DIN SIBIU</w:t>
+      </w:r>
+    </w:p>
+    <w:p>
+      <w:pPr>
+        <w:pStyle w:val="Title"/>
+        <w:rPr>
+          <w:rFonts w:ascii="Times New Roman" w:hAnsi="Times New Roman"/>
+        </w:rPr>
+      </w:pPr>
+    </w:p>
+    <w:p>
+      <w:pPr>
+        <w:jc w:val="center"/>
+        <w:rPr>
+          <w:rFonts w:ascii="Times New Roman" w:hAnsi="Times New Roman"/>
+          <w:sz w:val="28"/>
+        </w:rPr>
+      </w:pPr>
+      <w:r>
+        <w:rPr>
+          <w:rFonts w:ascii="Times New Roman" w:hAnsi="Times New Roman"/>
+          <w:sz w:val="28"/>
+        </w:rPr>
+        <w:t xml:space="preserve">FACULTATEA DE INGINERIE </w:t>
+      </w:r>
+    </w:p>
+    <w:p>
+      <w:pPr>
+        <w:jc w:val="center"/>
+        <w:rPr>
+          <w:rFonts w:ascii="Times New Roman" w:hAnsi="Times New Roman"/>
+          <w:sz w:val="28"/>
+        </w:rPr>
+      </w:pPr>
+    </w:p>
+    <w:p>
+      <w:pPr>
+        <w:jc w:val="center"/>
+        <w:rPr>
+          <w:rFonts w:ascii="Times New Roman" w:hAnsi="Times New Roman"/>
+          <w:sz w:val="28"/>
+        </w:rPr>
+      </w:pPr>
+      <w:r>
+        <w:rPr>
+          <w:rFonts w:ascii="Times New Roman" w:hAnsi="Times New Roman"/>
+          <w:sz w:val="28"/>
+        </w:rPr>
+        <w:t>DEPARTAMENTUL DE CALCULATOARE ŞI INGINERIE ELECTRICĂ</w:t>
+      </w:r>
+    </w:p>
+    <w:p>
+      <w:pPr>
+        <w:jc w:val="center"/>
+        <w:rPr>
+          <w:rFonts w:ascii="Times New Roman" w:hAnsi="Times New Roman"/>
+          <w:sz w:val="28"/>
+        </w:rPr>
+      </w:pPr>
+    </w:p>
+    <w:p>
+      <w:pPr>
+        <w:rPr>
+          <w:rFonts w:ascii="Times New Roman" w:hAnsi="Times New Roman"/>
+          <w:sz w:val="28"/>
+        </w:rPr>
+      </w:pPr>
+    </w:p>
+    <w:p>
+      <w:pPr>
+        <w:rPr>
+          <w:rFonts w:ascii="Times New Roman" w:hAnsi="Times New Roman"/>
+          <w:sz w:val="28"/>
+        </w:rPr>
+      </w:pPr>
+    </w:p>
+    <w:p>
+      <w:pPr>
+        <w:jc w:val="center"/>
+        <w:rPr>
+          <w:rFonts w:ascii="Times New Roman" w:hAnsi="Times New Roman"/>
+          <w:sz w:val="28"/>
+        </w:rPr>
+      </w:pPr>
+    </w:p>
+    <w:p>
+      <w:pPr>
+        <w:jc w:val="center"/>
+        <w:rPr>
+          <w:rFonts w:ascii="Times New Roman" w:hAnsi="Times New Roman"/>
+          <w:sz w:val="28"/>
+          <w:lang w:val="en-GB"/>
+        </w:rPr>
+      </w:pPr>
       <w:bookmarkStart w:id="1" w:name="_GoBack"/>
       <w:bookmarkEnd w:id="1"/>
-      <w:r>
-        <w:rPr>
-          <w:rFonts w:ascii="Times New Roman" w:hAnsi="Times New Roman"/>
-        </w:rPr>
-        <w:t>UNIVERSITATEA “LUCIAN BLAGA” DIN SIBIU</w:t>
-      </w:r>
-    </w:p>
-    <w:p>
-      <w:pPr>
-        <w:pStyle w:val="Title"/>
-        <w:rPr>
-          <w:rFonts w:ascii="Times New Roman" w:hAnsi="Times New Roman"/>
-        </w:rPr>
-      </w:pPr>
-    </w:p>
-    <w:p>
-      <w:pPr>
-        <w:jc w:val="center"/>
-        <w:rPr>
-          <w:rFonts w:ascii="Times New Roman" w:hAnsi="Times New Roman"/>
-          <w:sz w:val="28"/>
-        </w:rPr>
-      </w:pPr>
-      <w:r>
-        <w:rPr>
-          <w:rFonts w:ascii="Times New Roman" w:hAnsi="Times New Roman"/>
-          <w:sz w:val="28"/>
-        </w:rPr>
-        <w:t xml:space="preserve">FACULTATEA DE INGINERIE </w:t>
-      </w:r>
-    </w:p>
-    <w:p>
-      <w:pPr>
-        <w:jc w:val="center"/>
-        <w:rPr>
-          <w:rFonts w:ascii="Times New Roman" w:hAnsi="Times New Roman"/>
-          <w:sz w:val="28"/>
-        </w:rPr>
-      </w:pPr>
-    </w:p>
-    <w:p>
-      <w:pPr>
-        <w:jc w:val="center"/>
-        <w:rPr>
-          <w:rFonts w:ascii="Times New Roman" w:hAnsi="Times New Roman"/>
-          <w:sz w:val="28"/>
-        </w:rPr>
-      </w:pPr>
-      <w:r>
-        <w:rPr>
-          <w:rFonts w:ascii="Times New Roman" w:hAnsi="Times New Roman"/>
-          <w:sz w:val="28"/>
-        </w:rPr>
-        <w:t>DEPARTAMENTUL DE CALCULATOARE ŞI INGINERIE ELECTRICĂ</w:t>
-      </w:r>
-    </w:p>
-    <w:p>
-      <w:pPr>
-        <w:jc w:val="center"/>
-        <w:rPr>
-          <w:rFonts w:ascii="Times New Roman" w:hAnsi="Times New Roman"/>
-          <w:sz w:val="28"/>
-        </w:rPr>
-      </w:pPr>
-    </w:p>
-    <w:p>
-      <w:pPr>
-        <w:rPr>
-          <w:rFonts w:ascii="Times New Roman" w:hAnsi="Times New Roman"/>
-          <w:sz w:val="28"/>
-        </w:rPr>
-      </w:pPr>
-    </w:p>
-    <w:p>
-      <w:pPr>
-        <w:rPr>
-          <w:rFonts w:ascii="Times New Roman" w:hAnsi="Times New Roman"/>
-          <w:sz w:val="28"/>
-        </w:rPr>
-      </w:pPr>
-    </w:p>
-    <w:p>
-      <w:pPr>
-        <w:rPr>
-          <w:rFonts w:ascii="Times New Roman" w:hAnsi="Times New Roman"/>
-          <w:sz w:val="28"/>
-        </w:rPr>
-      </w:pPr>
-    </w:p>
-    <w:p>
-      <w:pPr>
-        <w:jc w:val="center"/>
-        <w:rPr>
-          <w:rFonts w:ascii="Times New Roman" w:hAnsi="Times New Roman"/>
-          <w:sz w:val="28"/>
-        </w:rPr>
-      </w:pPr>
     </w:p>
     <w:p>
       <w:pPr>
@@ -779,6 +781,15 @@
         </w:rPr>
         <w:t>Conducător ştiinţific: As. dr. ing. Chiș Radu</w:t>
       </w:r>
+    </w:p>
+    <w:p>
+      <w:pPr>
+        <w:jc w:val="both"/>
+        <w:rPr>
+          <w:rFonts w:ascii="Times New Roman" w:hAnsi="Times New Roman"/>
+          <w:sz w:val="28"/>
+        </w:rPr>
+      </w:pPr>
     </w:p>
     <w:p>
       <w:pPr>
@@ -3746,7 +3757,7 @@
 </file>
 
 <file path=customXml/itemProps1.xml><?xml version="1.0" encoding="utf-8"?>
-<ds:datastoreItem xmlns:ds="http://schemas.openxmlformats.org/officeDocument/2006/customXml" ds:itemID="{245BCBEB-FA5D-4AE7-A7F8-EF1ACDD525B0}">
+<ds:datastoreItem xmlns:ds="http://schemas.openxmlformats.org/officeDocument/2006/customXml" ds:itemID="{7DDC7F76-D8C6-443E-9832-F7D4FFB46EAF}">
   <ds:schemaRefs>
     <ds:schemaRef ds:uri="http://schemas.openxmlformats.org/officeDocument/2006/bibliography"/>
   </ds:schemaRefs>

</xml_diff>

<commit_message>
Updated models, peer to peer network.
</commit_message>
<xml_diff>
--- a/Licenta.docx
+++ b/Licenta.docx
@@ -584,11 +584,8 @@
         <w:rPr>
           <w:rFonts w:ascii="Times New Roman" w:hAnsi="Times New Roman"/>
           <w:sz w:val="28"/>
-          <w:lang w:val="en-GB"/>
-        </w:rPr>
-      </w:pPr>
-      <w:bookmarkStart w:id="1" w:name="_GoBack"/>
-      <w:bookmarkEnd w:id="1"/>
+        </w:rPr>
+      </w:pPr>
     </w:p>
     <w:p>
       <w:pPr>
@@ -631,95 +628,7 @@
           <w:b/>
           <w:sz w:val="60"/>
         </w:rPr>
-        <w:t>S</w:t>
-      </w:r>
-      <w:r>
-        <w:rPr>
-          <w:rFonts w:ascii="Times New Roman" w:hAnsi="Times New Roman"/>
-          <w:b/>
-          <w:sz w:val="60"/>
-        </w:rPr>
-        <w:t>ISTEM</w:t>
-      </w:r>
-      <w:r>
-        <w:rPr>
-          <w:rFonts w:ascii="Times New Roman" w:hAnsi="Times New Roman"/>
-          <w:b/>
-          <w:sz w:val="60"/>
-        </w:rPr>
-        <w:t xml:space="preserve"> </w:t>
-      </w:r>
-      <w:r>
-        <w:rPr>
-          <w:rFonts w:ascii="Times New Roman" w:hAnsi="Times New Roman"/>
-          <w:b/>
-          <w:sz w:val="60"/>
-        </w:rPr>
-        <w:t>BLOCKCHAIN</w:t>
-      </w:r>
-      <w:r>
-        <w:rPr>
-          <w:rFonts w:ascii="Times New Roman" w:hAnsi="Times New Roman"/>
-          <w:b/>
-          <w:sz w:val="60"/>
-        </w:rPr>
-        <w:t xml:space="preserve"> </w:t>
-      </w:r>
-      <w:r>
-        <w:rPr>
-          <w:rFonts w:ascii="Times New Roman" w:hAnsi="Times New Roman"/>
-          <w:b/>
-          <w:sz w:val="60"/>
-        </w:rPr>
-        <w:t>CU</w:t>
-      </w:r>
-      <w:r>
-        <w:rPr>
-          <w:rFonts w:ascii="Times New Roman" w:hAnsi="Times New Roman"/>
-          <w:b/>
-          <w:sz w:val="60"/>
-        </w:rPr>
-        <w:t xml:space="preserve"> </w:t>
-      </w:r>
-      <w:r>
-        <w:rPr>
-          <w:rFonts w:ascii="Times New Roman" w:hAnsi="Times New Roman"/>
-          <w:b/>
-          <w:sz w:val="60"/>
-        </w:rPr>
-        <w:t>APLICAȚIE</w:t>
-      </w:r>
-      <w:r>
-        <w:rPr>
-          <w:rFonts w:ascii="Times New Roman" w:hAnsi="Times New Roman"/>
-          <w:b/>
-          <w:sz w:val="60"/>
-        </w:rPr>
-        <w:t xml:space="preserve"> </w:t>
-      </w:r>
-      <w:r>
-        <w:rPr>
-          <w:rFonts w:ascii="Times New Roman" w:hAnsi="Times New Roman"/>
-          <w:b/>
-          <w:sz w:val="60"/>
-        </w:rPr>
-        <w:t>ÎN</w:t>
-      </w:r>
-      <w:r>
-        <w:rPr>
-          <w:rFonts w:ascii="Times New Roman" w:hAnsi="Times New Roman"/>
-          <w:b/>
-          <w:sz w:val="60"/>
-        </w:rPr>
-        <w:t xml:space="preserve"> </w:t>
-      </w:r>
-      <w:r>
-        <w:rPr>
-          <w:rFonts w:ascii="Times New Roman" w:hAnsi="Times New Roman"/>
-          <w:b/>
-          <w:sz w:val="60"/>
-        </w:rPr>
-        <w:t>VOTUL ELECTRONIC</w:t>
+        <w:t>SISTEM BLOCKCHAIN CU APLICAȚIE ÎN VOTUL ELECTRONIC</w:t>
       </w:r>
     </w:p>
     <w:p>
@@ -779,6 +688,7 @@
           <w:rFonts w:ascii="Times New Roman" w:hAnsi="Times New Roman"/>
           <w:sz w:val="28"/>
         </w:rPr>
+        <w:lastRenderedPageBreak/>
         <w:t>Conducător ştiinţific: As. dr. ing. Chiș Radu</w:t>
       </w:r>
     </w:p>
@@ -1030,7 +940,7 @@
             </w:rPr>
             <w:fldChar w:fldCharType="separate"/>
           </w:r>
-          <w:hyperlink w:anchor="_Toc36917306" w:history="1">
+          <w:hyperlink w:anchor="_Toc41413397" w:history="1">
             <w:r>
               <w:rPr>
                 <w:rStyle w:val="Hyperlink"/>
@@ -1074,7 +984,7 @@
                 <w:noProof/>
                 <w:webHidden/>
               </w:rPr>
-              <w:instrText xml:space="preserve"> PAGEREF _Toc36917306 \h </w:instrText>
+              <w:instrText xml:space="preserve"> PAGEREF _Toc41413397 \h </w:instrText>
             </w:r>
             <w:r>
               <w:rPr>
@@ -1094,7 +1004,7 @@
                 <w:noProof/>
                 <w:webHidden/>
               </w:rPr>
-              <w:t>5</w:t>
+              <w:t>7</w:t>
             </w:r>
             <w:r>
               <w:rPr>
@@ -1118,7 +1028,7 @@
               <w:lang w:val="en-GB" w:eastAsia="en-GB"/>
             </w:rPr>
           </w:pPr>
-          <w:hyperlink w:anchor="_Toc36917307" w:history="1">
+          <w:hyperlink w:anchor="_Toc41413398" w:history="1">
             <w:r>
               <w:rPr>
                 <w:rStyle w:val="Hyperlink"/>
@@ -1139,7 +1049,7 @@
                 <w:rStyle w:val="Hyperlink"/>
                 <w:noProof/>
               </w:rPr>
-              <w:t>Tehnologia Blockchain</w:t>
+              <w:t>PREZENTAREA TEMEI</w:t>
             </w:r>
             <w:r>
               <w:rPr>
@@ -1160,7 +1070,7 @@
                 <w:noProof/>
                 <w:webHidden/>
               </w:rPr>
-              <w:instrText xml:space="preserve"> PAGEREF _Toc36917307 \h </w:instrText>
+              <w:instrText xml:space="preserve"> PAGEREF _Toc41413398 \h </w:instrText>
             </w:r>
             <w:r>
               <w:rPr>
@@ -1180,7 +1090,179 @@
                 <w:noProof/>
                 <w:webHidden/>
               </w:rPr>
-              <w:t>5</w:t>
+              <w:t>7</w:t>
+            </w:r>
+            <w:r>
+              <w:rPr>
+                <w:noProof/>
+                <w:webHidden/>
+              </w:rPr>
+              <w:fldChar w:fldCharType="end"/>
+            </w:r>
+          </w:hyperlink>
+        </w:p>
+        <w:p>
+          <w:pPr>
+            <w:pStyle w:val="TOC2"/>
+            <w:tabs>
+              <w:tab w:val="left" w:pos="880"/>
+              <w:tab w:val="right" w:leader="dot" w:pos="9016"/>
+            </w:tabs>
+            <w:rPr>
+              <w:rFonts w:cstheme="minorBidi"/>
+              <w:noProof/>
+              <w:lang w:val="en-GB" w:eastAsia="en-GB"/>
+            </w:rPr>
+          </w:pPr>
+          <w:hyperlink w:anchor="_Toc41413399" w:history="1">
+            <w:r>
+              <w:rPr>
+                <w:rStyle w:val="Hyperlink"/>
+                <w:noProof/>
+              </w:rPr>
+              <w:t>1.2</w:t>
+            </w:r>
+            <w:r>
+              <w:rPr>
+                <w:rFonts w:cstheme="minorBidi"/>
+                <w:noProof/>
+                <w:lang w:val="en-GB" w:eastAsia="en-GB"/>
+              </w:rPr>
+              <w:tab/>
+            </w:r>
+            <w:r>
+              <w:rPr>
+                <w:rStyle w:val="Hyperlink"/>
+                <w:noProof/>
+              </w:rPr>
+              <w:t>MOTIVAȚIA ALEGERII TEMEI</w:t>
+            </w:r>
+            <w:r>
+              <w:rPr>
+                <w:noProof/>
+                <w:webHidden/>
+              </w:rPr>
+              <w:tab/>
+            </w:r>
+            <w:r>
+              <w:rPr>
+                <w:noProof/>
+                <w:webHidden/>
+              </w:rPr>
+              <w:fldChar w:fldCharType="begin"/>
+            </w:r>
+            <w:r>
+              <w:rPr>
+                <w:noProof/>
+                <w:webHidden/>
+              </w:rPr>
+              <w:instrText xml:space="preserve"> PAGEREF _Toc41413399 \h </w:instrText>
+            </w:r>
+            <w:r>
+              <w:rPr>
+                <w:noProof/>
+                <w:webHidden/>
+              </w:rPr>
+            </w:r>
+            <w:r>
+              <w:rPr>
+                <w:noProof/>
+                <w:webHidden/>
+              </w:rPr>
+              <w:fldChar w:fldCharType="separate"/>
+            </w:r>
+            <w:r>
+              <w:rPr>
+                <w:noProof/>
+                <w:webHidden/>
+              </w:rPr>
+              <w:t>8</w:t>
+            </w:r>
+            <w:r>
+              <w:rPr>
+                <w:noProof/>
+                <w:webHidden/>
+              </w:rPr>
+              <w:fldChar w:fldCharType="end"/>
+            </w:r>
+          </w:hyperlink>
+        </w:p>
+        <w:p>
+          <w:pPr>
+            <w:pStyle w:val="TOC2"/>
+            <w:tabs>
+              <w:tab w:val="left" w:pos="880"/>
+              <w:tab w:val="right" w:leader="dot" w:pos="9016"/>
+            </w:tabs>
+            <w:rPr>
+              <w:rFonts w:cstheme="minorBidi"/>
+              <w:noProof/>
+              <w:lang w:val="en-GB" w:eastAsia="en-GB"/>
+            </w:rPr>
+          </w:pPr>
+          <w:hyperlink w:anchor="_Toc41413400" w:history="1">
+            <w:r>
+              <w:rPr>
+                <w:rStyle w:val="Hyperlink"/>
+                <w:noProof/>
+              </w:rPr>
+              <w:t>1.3</w:t>
+            </w:r>
+            <w:r>
+              <w:rPr>
+                <w:rFonts w:cstheme="minorBidi"/>
+                <w:noProof/>
+                <w:lang w:val="en-GB" w:eastAsia="en-GB"/>
+              </w:rPr>
+              <w:tab/>
+            </w:r>
+            <w:r>
+              <w:rPr>
+                <w:rStyle w:val="Hyperlink"/>
+                <w:noProof/>
+              </w:rPr>
+              <w:t>CERINȚE GENERALE</w:t>
+            </w:r>
+            <w:r>
+              <w:rPr>
+                <w:noProof/>
+                <w:webHidden/>
+              </w:rPr>
+              <w:tab/>
+            </w:r>
+            <w:r>
+              <w:rPr>
+                <w:noProof/>
+                <w:webHidden/>
+              </w:rPr>
+              <w:fldChar w:fldCharType="begin"/>
+            </w:r>
+            <w:r>
+              <w:rPr>
+                <w:noProof/>
+                <w:webHidden/>
+              </w:rPr>
+              <w:instrText xml:space="preserve"> PAGEREF _Toc41413400 \h </w:instrText>
+            </w:r>
+            <w:r>
+              <w:rPr>
+                <w:noProof/>
+                <w:webHidden/>
+              </w:rPr>
+            </w:r>
+            <w:r>
+              <w:rPr>
+                <w:noProof/>
+                <w:webHidden/>
+              </w:rPr>
+              <w:fldChar w:fldCharType="separate"/>
+            </w:r>
+            <w:r>
+              <w:rPr>
+                <w:noProof/>
+                <w:webHidden/>
+              </w:rPr>
+              <w:t>8</w:t>
             </w:r>
             <w:r>
               <w:rPr>
@@ -1204,7 +1286,7 @@
               <w:lang w:val="en-GB" w:eastAsia="en-GB"/>
             </w:rPr>
           </w:pPr>
-          <w:hyperlink w:anchor="_Toc36917308" w:history="1">
+          <w:hyperlink w:anchor="_Toc41413401" w:history="1">
             <w:r>
               <w:rPr>
                 <w:rStyle w:val="Hyperlink"/>
@@ -1248,7 +1330,7 @@
                 <w:noProof/>
                 <w:webHidden/>
               </w:rPr>
-              <w:instrText xml:space="preserve"> PAGEREF _Toc36917308 \h </w:instrText>
+              <w:instrText xml:space="preserve"> PAGEREF _Toc41413401 \h </w:instrText>
             </w:r>
             <w:r>
               <w:rPr>
@@ -1268,7 +1350,77 @@
                 <w:noProof/>
                 <w:webHidden/>
               </w:rPr>
-              <w:t>8</w:t>
+              <w:t>9</w:t>
+            </w:r>
+            <w:r>
+              <w:rPr>
+                <w:noProof/>
+                <w:webHidden/>
+              </w:rPr>
+              <w:fldChar w:fldCharType="end"/>
+            </w:r>
+          </w:hyperlink>
+        </w:p>
+        <w:p>
+          <w:pPr>
+            <w:pStyle w:val="TOC2"/>
+            <w:tabs>
+              <w:tab w:val="right" w:leader="dot" w:pos="9016"/>
+            </w:tabs>
+            <w:rPr>
+              <w:rFonts w:cstheme="minorBidi"/>
+              <w:noProof/>
+              <w:lang w:val="en-GB" w:eastAsia="en-GB"/>
+            </w:rPr>
+          </w:pPr>
+          <w:hyperlink w:anchor="_Toc41413402" w:history="1">
+            <w:r>
+              <w:rPr>
+                <w:rStyle w:val="Hyperlink"/>
+                <w:noProof/>
+              </w:rPr>
+              <w:t>2.1</w:t>
+            </w:r>
+            <w:r>
+              <w:rPr>
+                <w:noProof/>
+                <w:webHidden/>
+              </w:rPr>
+              <w:tab/>
+            </w:r>
+            <w:r>
+              <w:rPr>
+                <w:noProof/>
+                <w:webHidden/>
+              </w:rPr>
+              <w:fldChar w:fldCharType="begin"/>
+            </w:r>
+            <w:r>
+              <w:rPr>
+                <w:noProof/>
+                <w:webHidden/>
+              </w:rPr>
+              <w:instrText xml:space="preserve"> PAGEREF _Toc41413402 \h </w:instrText>
+            </w:r>
+            <w:r>
+              <w:rPr>
+                <w:noProof/>
+                <w:webHidden/>
+              </w:rPr>
+            </w:r>
+            <w:r>
+              <w:rPr>
+                <w:noProof/>
+                <w:webHidden/>
+              </w:rPr>
+              <w:fldChar w:fldCharType="separate"/>
+            </w:r>
+            <w:r>
+              <w:rPr>
+                <w:noProof/>
+                <w:webHidden/>
+              </w:rPr>
+              <w:t>9</w:t>
             </w:r>
             <w:r>
               <w:rPr>
@@ -1292,14 +1444,14 @@
               <w:lang w:val="en-GB" w:eastAsia="en-GB"/>
             </w:rPr>
           </w:pPr>
-          <w:hyperlink w:anchor="_Toc36917309" w:history="1">
+          <w:hyperlink w:anchor="_Toc41413403" w:history="1">
             <w:r>
               <w:rPr>
                 <w:rStyle w:val="Hyperlink"/>
                 <w:noProof/>
                 <w:lang w:val="ro-RO"/>
               </w:rPr>
-              <w:t>3.</w:t>
+              <w:t>2.</w:t>
             </w:r>
             <w:r>
               <w:rPr>
@@ -1315,7 +1467,7 @@
                 <w:noProof/>
                 <w:lang w:val="ro-RO"/>
               </w:rPr>
-              <w:t>Rezolvarea temei de proiect</w:t>
+              <w:t>Considerații teoretice</w:t>
             </w:r>
             <w:r>
               <w:rPr>
@@ -1336,7 +1488,7 @@
                 <w:noProof/>
                 <w:webHidden/>
               </w:rPr>
-              <w:instrText xml:space="preserve"> PAGEREF _Toc36917309 \h </w:instrText>
+              <w:instrText xml:space="preserve"> PAGEREF _Toc41413403 \h </w:instrText>
             </w:r>
             <w:r>
               <w:rPr>
@@ -1356,7 +1508,7 @@
                 <w:noProof/>
                 <w:webHidden/>
               </w:rPr>
-              <w:t>9</w:t>
+              <w:t>12</w:t>
             </w:r>
             <w:r>
               <w:rPr>
@@ -1380,14 +1532,14 @@
               <w:lang w:val="en-GB" w:eastAsia="en-GB"/>
             </w:rPr>
           </w:pPr>
-          <w:hyperlink w:anchor="_Toc36917310" w:history="1">
+          <w:hyperlink w:anchor="_Toc41413404" w:history="1">
             <w:r>
               <w:rPr>
                 <w:rStyle w:val="Hyperlink"/>
                 <w:noProof/>
                 <w:lang w:val="ro-RO"/>
               </w:rPr>
-              <w:t>4.</w:t>
+              <w:t>3.</w:t>
             </w:r>
             <w:r>
               <w:rPr>
@@ -1403,7 +1555,7 @@
                 <w:noProof/>
                 <w:lang w:val="ro-RO"/>
               </w:rPr>
-              <w:t>Concluzii</w:t>
+              <w:t>Rezolvarea temei de proiect</w:t>
             </w:r>
             <w:r>
               <w:rPr>
@@ -1424,7 +1576,7 @@
                 <w:noProof/>
                 <w:webHidden/>
               </w:rPr>
-              <w:instrText xml:space="preserve"> PAGEREF _Toc36917310 \h </w:instrText>
+              <w:instrText xml:space="preserve"> PAGEREF _Toc41413404 \h </w:instrText>
             </w:r>
             <w:r>
               <w:rPr>
@@ -1444,7 +1596,7 @@
                 <w:noProof/>
                 <w:webHidden/>
               </w:rPr>
-              <w:t>10</w:t>
+              <w:t>13</w:t>
             </w:r>
             <w:r>
               <w:rPr>
@@ -1468,13 +1620,101 @@
               <w:lang w:val="en-GB" w:eastAsia="en-GB"/>
             </w:rPr>
           </w:pPr>
-          <w:hyperlink w:anchor="_Toc36917311" w:history="1">
+          <w:hyperlink w:anchor="_Toc41413405" w:history="1">
             <w:r>
               <w:rPr>
                 <w:rStyle w:val="Hyperlink"/>
                 <w:noProof/>
                 <w:lang w:val="ro-RO"/>
               </w:rPr>
+              <w:t>4.</w:t>
+            </w:r>
+            <w:r>
+              <w:rPr>
+                <w:rFonts w:cstheme="minorBidi"/>
+                <w:noProof/>
+                <w:lang w:val="en-GB" w:eastAsia="en-GB"/>
+              </w:rPr>
+              <w:tab/>
+            </w:r>
+            <w:r>
+              <w:rPr>
+                <w:rStyle w:val="Hyperlink"/>
+                <w:noProof/>
+                <w:lang w:val="ro-RO"/>
+              </w:rPr>
+              <w:t>Concluzii</w:t>
+            </w:r>
+            <w:r>
+              <w:rPr>
+                <w:noProof/>
+                <w:webHidden/>
+              </w:rPr>
+              <w:tab/>
+            </w:r>
+            <w:r>
+              <w:rPr>
+                <w:noProof/>
+                <w:webHidden/>
+              </w:rPr>
+              <w:fldChar w:fldCharType="begin"/>
+            </w:r>
+            <w:r>
+              <w:rPr>
+                <w:noProof/>
+                <w:webHidden/>
+              </w:rPr>
+              <w:instrText xml:space="preserve"> PAGEREF _Toc41413405 \h </w:instrText>
+            </w:r>
+            <w:r>
+              <w:rPr>
+                <w:noProof/>
+                <w:webHidden/>
+              </w:rPr>
+            </w:r>
+            <w:r>
+              <w:rPr>
+                <w:noProof/>
+                <w:webHidden/>
+              </w:rPr>
+              <w:fldChar w:fldCharType="separate"/>
+            </w:r>
+            <w:r>
+              <w:rPr>
+                <w:noProof/>
+                <w:webHidden/>
+              </w:rPr>
+              <w:t>14</w:t>
+            </w:r>
+            <w:r>
+              <w:rPr>
+                <w:noProof/>
+                <w:webHidden/>
+              </w:rPr>
+              <w:fldChar w:fldCharType="end"/>
+            </w:r>
+          </w:hyperlink>
+        </w:p>
+        <w:p>
+          <w:pPr>
+            <w:pStyle w:val="TOC1"/>
+            <w:tabs>
+              <w:tab w:val="left" w:pos="440"/>
+              <w:tab w:val="right" w:leader="dot" w:pos="9016"/>
+            </w:tabs>
+            <w:rPr>
+              <w:rFonts w:cstheme="minorBidi"/>
+              <w:noProof/>
+              <w:lang w:val="en-GB" w:eastAsia="en-GB"/>
+            </w:rPr>
+          </w:pPr>
+          <w:hyperlink w:anchor="_Toc41413406" w:history="1">
+            <w:r>
+              <w:rPr>
+                <w:rStyle w:val="Hyperlink"/>
+                <w:noProof/>
+                <w:lang w:val="ro-RO"/>
+              </w:rPr>
               <w:t>5.</w:t>
             </w:r>
             <w:r>
@@ -1512,7 +1752,7 @@
                 <w:noProof/>
                 <w:webHidden/>
               </w:rPr>
-              <w:instrText xml:space="preserve"> PAGEREF _Toc36917311 \h </w:instrText>
+              <w:instrText xml:space="preserve"> PAGEREF _Toc41413406 \h </w:instrText>
             </w:r>
             <w:r>
               <w:rPr>
@@ -1532,7 +1772,7 @@
                 <w:noProof/>
                 <w:webHidden/>
               </w:rPr>
-              <w:t>11</w:t>
+              <w:t>15</w:t>
             </w:r>
             <w:r>
               <w:rPr>
@@ -1581,7 +1821,7 @@
           <w:lang w:val="ro-RO"/>
         </w:rPr>
       </w:pPr>
-      <w:bookmarkStart w:id="2" w:name="_Toc36917306"/>
+      <w:bookmarkStart w:id="1" w:name="_Toc41413397"/>
       <w:r>
         <w:rPr>
           <w:lang w:val="ro-RO"/>
@@ -1589,29 +1829,531 @@
         <w:lastRenderedPageBreak/>
         <w:t>Introducere</w:t>
       </w:r>
+      <w:bookmarkEnd w:id="1"/>
+    </w:p>
+    <w:p>
+      <w:pPr>
+        <w:pStyle w:val="Heading2"/>
+        <w:rPr>
+          <w:rFonts w:cs="Times New Roman"/>
+        </w:rPr>
+      </w:pPr>
+      <w:bookmarkStart w:id="2" w:name="_Toc41413398"/>
+      <w:r>
+        <w:rPr>
+          <w:rFonts w:cs="Times New Roman"/>
+        </w:rPr>
+        <w:t>PREZENTAREA TEMEI</w:t>
+      </w:r>
       <w:bookmarkEnd w:id="2"/>
     </w:p>
     <w:p/>
     <w:p>
       <w:pPr>
+        <w:ind w:firstLine="567"/>
+        <w:rPr>
+          <w:rFonts w:ascii="Times New Roman" w:hAnsi="Times New Roman"/>
+        </w:rPr>
+      </w:pPr>
+      <w:r>
+        <w:rPr>
+          <w:rFonts w:ascii="Times New Roman" w:hAnsi="Times New Roman"/>
+        </w:rPr>
+        <w:t>Afl</w:t>
+      </w:r>
+      <w:r>
+        <w:rPr>
+          <w:rFonts w:ascii="Times New Roman" w:hAnsi="Times New Roman"/>
+        </w:rPr>
+        <w:t>â</w:t>
+      </w:r>
+      <w:r>
+        <w:rPr>
+          <w:rFonts w:ascii="Times New Roman" w:hAnsi="Times New Roman"/>
+        </w:rPr>
+        <w:t xml:space="preserve">ndu-ne într-o perioadă în care tehnologia evolueaza în continuu, </w:t>
+      </w:r>
+      <w:r>
+        <w:rPr>
+          <w:rFonts w:ascii="Times New Roman" w:hAnsi="Times New Roman"/>
+        </w:rPr>
+        <w:t>ne dorim ca multe servicii sa devină cât mai accesibile și totodata sigure, astfel încât să ne ușureze munca, dar să avem încredere în ceea ce folosim</w:t>
+      </w:r>
+      <w:r>
+        <w:rPr>
+          <w:rFonts w:ascii="Times New Roman" w:hAnsi="Times New Roman"/>
+        </w:rPr>
+        <w:t xml:space="preserve">. </w:t>
+      </w:r>
+    </w:p>
+    <w:p>
+      <w:pPr>
+        <w:tabs>
+          <w:tab w:val="left" w:pos="567"/>
+        </w:tabs>
+        <w:ind w:firstLine="567"/>
+        <w:rPr>
+          <w:rFonts w:ascii="Times New Roman" w:hAnsi="Times New Roman"/>
+        </w:rPr>
+      </w:pPr>
+      <w:r>
+        <w:rPr>
+          <w:rFonts w:ascii="Times New Roman" w:hAnsi="Times New Roman"/>
+        </w:rPr>
+        <w:t>Una din problemele întâlnite în această eră digitală este implementarea unui sistem de vot electronic, care să ofere siguranț</w:t>
+      </w:r>
+      <w:r>
+        <w:rPr>
+          <w:rFonts w:ascii="Times New Roman" w:hAnsi="Times New Roman"/>
+        </w:rPr>
+        <w:t>ă</w:t>
+      </w:r>
+      <w:r>
+        <w:rPr>
+          <w:rFonts w:ascii="Times New Roman" w:hAnsi="Times New Roman"/>
+        </w:rPr>
+        <w:t xml:space="preserve"> utilizatorului și încredere că votul său este un vot secret și doar el poate să își exercite dreptul pentru acesta. </w:t>
+      </w:r>
+      <w:r>
+        <w:rPr>
+          <w:rFonts w:ascii="Times New Roman" w:hAnsi="Times New Roman"/>
+        </w:rPr>
+        <w:t>Implementarea unui sistem centralizat în acest caz ar părea mult mai simplu de realizat si mult mai prietenos, din punct de vedere al interfeței pentru utilizatori, însă în acest caz intervin probleme de securitate, care pot aduce efecte negative asupra drepturilor omului.</w:t>
+      </w:r>
+      <w:r>
+        <w:rPr>
+          <w:rFonts w:ascii="Times New Roman" w:hAnsi="Times New Roman"/>
+        </w:rPr>
+        <w:t xml:space="preserve"> </w:t>
+      </w:r>
+    </w:p>
+    <w:p>
+      <w:pPr>
+        <w:tabs>
+          <w:tab w:val="left" w:pos="567"/>
+        </w:tabs>
+        <w:ind w:firstLine="567"/>
+        <w:rPr>
+          <w:rFonts w:ascii="Times New Roman" w:hAnsi="Times New Roman"/>
+        </w:rPr>
+      </w:pPr>
+      <w:r>
+        <w:rPr>
+          <w:rFonts w:ascii="Times New Roman" w:hAnsi="Times New Roman"/>
+        </w:rPr>
+        <w:t xml:space="preserve"> Acest proiect reprezintă o soluție în cazul implementării unui sistem de vot, folosind tehnologia Blockchain, fiind un sistem descentralizat, realizat </w:t>
+      </w:r>
+      <w:r>
+        <w:rPr>
+          <w:rFonts w:ascii="Times New Roman" w:hAnsi="Times New Roman"/>
+        </w:rPr>
+        <w:t>pentru un caz particular,</w:t>
+      </w:r>
+      <w:r>
+        <w:rPr>
+          <w:rFonts w:ascii="Times New Roman" w:hAnsi="Times New Roman"/>
+        </w:rPr>
+        <w:t xml:space="preserve"> </w:t>
+      </w:r>
+      <w:r>
+        <w:rPr>
+          <w:rFonts w:ascii="Times New Roman" w:hAnsi="Times New Roman"/>
+        </w:rPr>
+        <w:t>în cadrul</w:t>
+      </w:r>
+      <w:r>
+        <w:rPr>
+          <w:rFonts w:ascii="Times New Roman" w:hAnsi="Times New Roman"/>
+        </w:rPr>
+        <w:t xml:space="preserve"> unei campanii electorale </w:t>
+      </w:r>
+      <w:r>
+        <w:rPr>
+          <w:rFonts w:ascii="Times New Roman" w:hAnsi="Times New Roman"/>
+        </w:rPr>
+        <w:t>a</w:t>
+      </w:r>
+      <w:r>
+        <w:rPr>
+          <w:rFonts w:ascii="Times New Roman" w:hAnsi="Times New Roman"/>
+        </w:rPr>
+        <w:t xml:space="preserve"> unei instituții universitare, în vederea alegerii unui președinte </w:t>
+      </w:r>
+      <w:r>
+        <w:rPr>
+          <w:rFonts w:ascii="Times New Roman" w:hAnsi="Times New Roman"/>
+        </w:rPr>
+        <w:t>pentru</w:t>
+      </w:r>
+      <w:r>
+        <w:rPr>
+          <w:rFonts w:ascii="Times New Roman" w:hAnsi="Times New Roman"/>
+        </w:rPr>
+        <w:t xml:space="preserve"> consiliu</w:t>
+      </w:r>
+      <w:r>
+        <w:rPr>
+          <w:rFonts w:ascii="Times New Roman" w:hAnsi="Times New Roman"/>
+        </w:rPr>
+        <w:t>l</w:t>
+      </w:r>
+      <w:r>
+        <w:rPr>
+          <w:rFonts w:ascii="Times New Roman" w:hAnsi="Times New Roman"/>
+        </w:rPr>
+        <w:t xml:space="preserve"> studențiilor</w:t>
+      </w:r>
+      <w:r>
+        <w:rPr>
+          <w:rFonts w:ascii="Times New Roman" w:hAnsi="Times New Roman"/>
+        </w:rPr>
+        <w:t>.</w:t>
+      </w:r>
+    </w:p>
+    <w:p>
+      <w:pPr>
+        <w:tabs>
+          <w:tab w:val="left" w:pos="567"/>
+        </w:tabs>
+        <w:ind w:firstLine="567"/>
+        <w:rPr>
+          <w:rFonts w:ascii="Times New Roman" w:hAnsi="Times New Roman"/>
+        </w:rPr>
+      </w:pPr>
+      <w:r>
+        <w:rPr>
+          <w:rFonts w:ascii="Times New Roman" w:hAnsi="Times New Roman"/>
+        </w:rPr>
+        <w:t>Prin folosirea unui sistem descentralizat în cadrul unei aplicații de vot, un număr de noduri prestabilite în rețea permit eliminarea problemelor legate de securitate, acestea fiind noduri care nu influențeaza candidații sau votanții, fiind disponibile în cadrul facultății, de către persoane specilizate, care nu au niciun interes în a frauda campania electorala.</w:t>
+      </w:r>
+    </w:p>
+    <w:p>
+      <w:pPr>
+        <w:tabs>
+          <w:tab w:val="left" w:pos="567"/>
+        </w:tabs>
+        <w:ind w:firstLine="567"/>
+        <w:rPr>
+          <w:rFonts w:ascii="Times New Roman" w:hAnsi="Times New Roman"/>
+        </w:rPr>
+      </w:pPr>
+      <w:r>
+        <w:rPr>
+          <w:rFonts w:ascii="Times New Roman" w:hAnsi="Times New Roman"/>
+        </w:rPr>
+        <w:t>Un</w:t>
+      </w:r>
+      <w:r>
+        <w:rPr>
+          <w:rFonts w:ascii="Times New Roman" w:hAnsi="Times New Roman"/>
+        </w:rPr>
+        <w:t xml:space="preserve"> utilizator va deține două chei, una publică și una privată care vor fi stocate pe calculatorul propriu, iar autentificarea în aplicația de vot se va face pe baza unei parole, care este creată in momentul în care acesta își va crea setul de chei și pe care o va </w:t>
+      </w:r>
+      <w:r>
+        <w:rPr>
+          <w:rFonts w:ascii="Times New Roman" w:hAnsi="Times New Roman"/>
+        </w:rPr>
+        <w:t>utiliza</w:t>
+      </w:r>
+      <w:r>
+        <w:rPr>
+          <w:rFonts w:ascii="Times New Roman" w:hAnsi="Times New Roman"/>
+        </w:rPr>
+        <w:t xml:space="preserve"> ori de cate ori dorește să voteze.</w:t>
+      </w:r>
+      <w:r>
+        <w:rPr>
+          <w:rFonts w:ascii="Times New Roman" w:hAnsi="Times New Roman"/>
+        </w:rPr>
+        <w:t xml:space="preserve"> </w:t>
+      </w:r>
+      <w:r>
+        <w:rPr>
+          <w:rFonts w:ascii="Times New Roman" w:hAnsi="Times New Roman"/>
+        </w:rPr>
+        <w:t xml:space="preserve">Pentru ca un utilizator să se înscrie în cadrul acestui sistem, este necesar ca acesta să își autorizeze datele de </w:t>
+      </w:r>
+      <w:r>
+        <w:rPr>
+          <w:rFonts w:ascii="Times New Roman" w:hAnsi="Times New Roman"/>
+        </w:rPr>
+        <w:t>înregistrare</w:t>
+      </w:r>
+      <w:r>
+        <w:rPr>
+          <w:rFonts w:ascii="Times New Roman" w:hAnsi="Times New Roman"/>
+        </w:rPr>
+        <w:t xml:space="preserve"> prin intermediul unei semmnături digitale, care apoi este trimisă prin platforma de email, folosind adresa sa din cadrul universității, unei persoane specializate, care mai apoi îl va </w:t>
+      </w:r>
+      <w:r>
+        <w:rPr>
+          <w:rFonts w:ascii="Times New Roman" w:hAnsi="Times New Roman"/>
+        </w:rPr>
+        <w:t>adăuga în sistem</w:t>
+      </w:r>
+      <w:r>
+        <w:rPr>
+          <w:rFonts w:ascii="Times New Roman" w:hAnsi="Times New Roman"/>
+        </w:rPr>
+        <w:t>, iar acesta își poate îndeplini dreptul de vot.</w:t>
+      </w:r>
+      <w:r>
+        <w:rPr>
+          <w:rFonts w:ascii="Times New Roman" w:hAnsi="Times New Roman"/>
+        </w:rPr>
+        <w:t xml:space="preserve"> </w:t>
+      </w:r>
+    </w:p>
+    <w:p>
+      <w:pPr>
+        <w:ind w:firstLine="567"/>
+        <w:rPr>
+          <w:rFonts w:ascii="Times New Roman" w:hAnsi="Times New Roman"/>
+        </w:rPr>
+      </w:pPr>
+      <w:r>
+        <w:rPr>
+          <w:rFonts w:ascii="Times New Roman" w:hAnsi="Times New Roman"/>
+        </w:rPr>
+        <w:lastRenderedPageBreak/>
+        <w:t xml:space="preserve">Scopul acestui proiect este de realiza un sistem descentralizat cu aplicație în votul electronic și de a </w:t>
+      </w:r>
+      <w:r>
+        <w:rPr>
+          <w:rFonts w:ascii="Times New Roman" w:hAnsi="Times New Roman"/>
+        </w:rPr>
+        <w:t>compara acest tip de aplicație cu un sistem centralizat de vot.</w:t>
+      </w:r>
+    </w:p>
+    <w:p>
+      <w:pPr>
+        <w:ind w:firstLine="1134"/>
+        <w:rPr>
+          <w:rFonts w:ascii="Times New Roman" w:hAnsi="Times New Roman"/>
+        </w:rPr>
+      </w:pPr>
+    </w:p>
+    <w:p>
+      <w:pPr>
         <w:pStyle w:val="Heading2"/>
-      </w:pPr>
-      <w:bookmarkStart w:id="3" w:name="_Toc36917307"/>
-      <w:r>
-        <w:t>Tehnologia Blockchain</w:t>
+        <w:ind w:left="0" w:firstLine="0"/>
+      </w:pPr>
+      <w:bookmarkStart w:id="3" w:name="_Toc41413399"/>
+      <w:r>
+        <w:t>MOTIVAȚIA ALEGERII TEMEI</w:t>
       </w:r>
       <w:bookmarkEnd w:id="3"/>
+    </w:p>
+    <w:p>
+      <w:pPr>
+        <w:ind w:firstLine="1134"/>
+      </w:pPr>
+    </w:p>
+    <w:p>
+      <w:pPr>
+        <w:ind w:firstLine="567"/>
+        <w:rPr>
+          <w:rFonts w:ascii="Times New Roman" w:hAnsi="Times New Roman"/>
+        </w:rPr>
+      </w:pPr>
+      <w:r>
+        <w:rPr>
+          <w:rFonts w:ascii="Times New Roman" w:hAnsi="Times New Roman"/>
+        </w:rPr>
+        <w:t>În primul rând, r</w:t>
+      </w:r>
+      <w:r>
+        <w:rPr>
+          <w:rFonts w:ascii="Times New Roman" w:hAnsi="Times New Roman"/>
+        </w:rPr>
+        <w:t xml:space="preserve">ealizarea unui sistem de vot electronic cât mai sigur, care are ca scop </w:t>
+      </w:r>
+      <w:r>
+        <w:rPr>
+          <w:rFonts w:ascii="Times New Roman" w:hAnsi="Times New Roman"/>
+        </w:rPr>
+        <w:t xml:space="preserve">înlocuirea </w:t>
+      </w:r>
+      <w:r>
+        <w:rPr>
+          <w:rFonts w:ascii="Times New Roman" w:hAnsi="Times New Roman"/>
+        </w:rPr>
+        <w:t xml:space="preserve">votului obișnuit, în cadrul unei instituții, în care nu este necesar un personal mare care să se ocupe de </w:t>
+      </w:r>
+      <w:r>
+        <w:rPr>
+          <w:rFonts w:ascii="Times New Roman" w:hAnsi="Times New Roman"/>
+        </w:rPr>
+        <w:t>contorizarea, validarea și verificarea voturilor si a votanților, dar și reducerea timpului petrecut de către studenți, toate aceste lucruri fiind digitalizate și accesibile. Astfel, în cazul unei situații în care este necesară o campanie electorală rapidă, acest proiect reprezintă o soluție pentru eliminarea problemelor elaborare mai sus.</w:t>
+      </w:r>
+    </w:p>
+    <w:p>
+      <w:pPr>
+        <w:ind w:firstLine="567"/>
+        <w:rPr>
+          <w:rFonts w:ascii="Times New Roman" w:hAnsi="Times New Roman"/>
+        </w:rPr>
+      </w:pPr>
+      <w:r>
+        <w:rPr>
+          <w:rFonts w:ascii="Times New Roman" w:hAnsi="Times New Roman"/>
+        </w:rPr>
+        <w:t xml:space="preserve"> În al doilea rând, tehnologia Blockchain a reprezentat un interes personal în vederea </w:t>
+      </w:r>
+      <w:r>
+        <w:rPr>
+          <w:rFonts w:ascii="Times New Roman" w:hAnsi="Times New Roman"/>
+        </w:rPr>
+        <w:t>acumulării de noi cunoștiințe și de înțelegere a acestui tip de sistem, pe baza aplicării acestuia în cadrul aplicației dezvoltate.</w:t>
+      </w:r>
+    </w:p>
+    <w:p>
+      <w:pPr>
+        <w:ind w:firstLine="1134"/>
+        <w:rPr>
+          <w:rFonts w:ascii="Times New Roman" w:hAnsi="Times New Roman"/>
+        </w:rPr>
+      </w:pPr>
+    </w:p>
+    <w:p>
+      <w:pPr>
+        <w:pStyle w:val="Heading2"/>
+        <w:ind w:left="0" w:firstLine="0"/>
+      </w:pPr>
       <w:r>
         <w:t xml:space="preserve"> </w:t>
       </w:r>
+      <w:bookmarkStart w:id="4" w:name="_Toc41413400"/>
+      <w:r>
+        <w:t>CERINȚE GENERALE</w:t>
+      </w:r>
+      <w:bookmarkEnd w:id="4"/>
+    </w:p>
+    <w:p>
+      <w:pPr>
+        <w:ind w:firstLine="1134"/>
+      </w:pPr>
+    </w:p>
+    <w:p>
+      <w:pPr>
+        <w:ind w:firstLine="567"/>
+        <w:rPr>
+          <w:rFonts w:ascii="Times New Roman" w:hAnsi="Times New Roman"/>
+        </w:rPr>
+      </w:pPr>
+      <w:r>
+        <w:rPr>
+          <w:rFonts w:ascii="Times New Roman" w:hAnsi="Times New Roman"/>
+        </w:rPr>
+        <w:t>În primul rand, s-a dorit implementarea unui sistem distribuit si descentralizat care să permită comunicarea nodurilor aflate în rețea dar și transmiterea de tranzacții de la utilizatori către noduri, pentru ca acestea să fie validate si adăugate în Blockchain.</w:t>
+      </w:r>
+    </w:p>
+    <w:p>
+      <w:pPr>
+        <w:ind w:firstLine="567"/>
+        <w:rPr>
+          <w:rFonts w:ascii="Times New Roman" w:hAnsi="Times New Roman"/>
+        </w:rPr>
+      </w:pPr>
+      <w:r>
+        <w:rPr>
+          <w:rFonts w:ascii="Times New Roman" w:hAnsi="Times New Roman"/>
+        </w:rPr>
+        <w:t>Comunicarea nodurilor este realizată prin transmiterea si recepționarea unor mesaje care în general conțin informații referitoare la datele utilizatorilor, votul acestora, blocurile noi formate dar si starea curent</w:t>
+      </w:r>
+      <w:r>
+        <w:rPr>
+          <w:rFonts w:ascii="Times New Roman" w:hAnsi="Times New Roman"/>
+        </w:rPr>
+        <w:t>ă</w:t>
+      </w:r>
+      <w:r>
+        <w:rPr>
+          <w:rFonts w:ascii="Times New Roman" w:hAnsi="Times New Roman"/>
+        </w:rPr>
+        <w:t xml:space="preserve"> a sistemului.</w:t>
+      </w:r>
+    </w:p>
+    <w:p>
+      <w:pPr>
+        <w:ind w:firstLine="567"/>
+        <w:rPr>
+          <w:rFonts w:ascii="Times New Roman" w:hAnsi="Times New Roman"/>
+        </w:rPr>
+      </w:pPr>
+      <w:r>
+        <w:rPr>
+          <w:rFonts w:ascii="Times New Roman" w:hAnsi="Times New Roman"/>
+        </w:rPr>
+        <w:t>În al doilea rând, s-a dorit implementarea un</w:t>
+      </w:r>
+      <w:r>
+        <w:rPr>
+          <w:rFonts w:ascii="Times New Roman" w:hAnsi="Times New Roman"/>
+        </w:rPr>
+        <w:t xml:space="preserve">ui Wallet, o aplicație destinată utilizatorilor, pentru posibilitatea votării </w:t>
+      </w:r>
+      <w:r>
+        <w:rPr>
+          <w:rFonts w:ascii="Times New Roman" w:hAnsi="Times New Roman"/>
+        </w:rPr>
+        <w:t>dar și pentru verificarea datelor acestora</w:t>
+      </w:r>
+      <w:r>
+        <w:rPr>
+          <w:rFonts w:ascii="Times New Roman" w:hAnsi="Times New Roman"/>
+        </w:rPr>
+        <w:t>.</w:t>
+      </w:r>
+    </w:p>
+    <w:p>
+      <w:pPr>
+        <w:ind w:firstLine="567"/>
+        <w:rPr>
+          <w:rFonts w:ascii="Times New Roman" w:hAnsi="Times New Roman"/>
+        </w:rPr>
+      </w:pPr>
+      <w:r>
+        <w:rPr>
+          <w:rFonts w:ascii="Times New Roman" w:hAnsi="Times New Roman"/>
+        </w:rPr>
+        <w:t>În al treilea rând, realizarea unei aplicații Web, pentru vizualizarea și analizarea datelor din cadrul sistemului distribuit.</w:t>
+      </w:r>
+    </w:p>
+    <w:p>
+      <w:pPr>
+        <w:pStyle w:val="Heading1"/>
+        <w:rPr>
+          <w:lang w:val="ro-RO"/>
+        </w:rPr>
+      </w:pPr>
+      <w:bookmarkStart w:id="5" w:name="_Toc41413401"/>
+      <w:r>
+        <w:rPr>
+          <w:lang w:val="ro-RO"/>
+        </w:rPr>
+        <w:lastRenderedPageBreak/>
+        <w:t>Considerații teoretice</w:t>
+      </w:r>
+      <w:bookmarkEnd w:id="5"/>
+    </w:p>
+    <w:p>
+      <w:pPr>
+        <w:pStyle w:val="Heading2"/>
+      </w:pPr>
+      <w:bookmarkStart w:id="6" w:name="_Toc41413402"/>
+      <w:bookmarkEnd w:id="6"/>
+      <w:r>
+        <w:t>TEHNOLOGIA BLOCKCHAIN</w:t>
+      </w:r>
     </w:p>
     <w:p/>
     <w:p>
       <w:pPr>
-        <w:rPr>
-          <w:lang w:val="en-GB"/>
-        </w:rPr>
-      </w:pPr>
+        <w:ind w:left="576"/>
+      </w:pPr>
+      <w:bookmarkStart w:id="7" w:name="_GoBack"/>
+      <w:bookmarkEnd w:id="7"/>
     </w:p>
     <w:p>
       <w:pPr>
@@ -1667,7 +2409,7 @@
           <w:lang w:val="ro-RO"/>
         </w:rPr>
       </w:pPr>
-      <w:bookmarkStart w:id="4" w:name="_Toc36917308"/>
+      <w:bookmarkStart w:id="8" w:name="_Toc41413403"/>
       <w:r>
         <w:rPr>
           <w:lang w:val="ro-RO"/>
@@ -1675,7 +2417,7 @@
         <w:lastRenderedPageBreak/>
         <w:t>Considerații teoretice</w:t>
       </w:r>
-      <w:bookmarkEnd w:id="4"/>
+      <w:bookmarkEnd w:id="8"/>
     </w:p>
     <w:p>
       <w:pPr>
@@ -1702,7 +2444,7 @@
           <w:lang w:val="ro-RO"/>
         </w:rPr>
       </w:pPr>
-      <w:bookmarkStart w:id="5" w:name="_Toc36917309"/>
+      <w:bookmarkStart w:id="9" w:name="_Toc41413404"/>
       <w:r>
         <w:rPr>
           <w:lang w:val="ro-RO"/>
@@ -1710,7 +2452,7 @@
         <w:lastRenderedPageBreak/>
         <w:t>Rezolvarea temei de proiect</w:t>
       </w:r>
-      <w:bookmarkEnd w:id="5"/>
+      <w:bookmarkEnd w:id="9"/>
     </w:p>
     <w:p>
       <w:pPr>
@@ -1747,7 +2489,7 @@
           <w:lang w:val="ro-RO"/>
         </w:rPr>
       </w:pPr>
-      <w:bookmarkStart w:id="6" w:name="_Toc36917310"/>
+      <w:bookmarkStart w:id="10" w:name="_Toc41413405"/>
       <w:r>
         <w:rPr>
           <w:lang w:val="ro-RO"/>
@@ -1755,7 +2497,7 @@
         <w:lastRenderedPageBreak/>
         <w:t>Concluzii</w:t>
       </w:r>
-      <w:bookmarkEnd w:id="6"/>
+      <w:bookmarkEnd w:id="10"/>
     </w:p>
     <w:p>
       <w:pPr>
@@ -1782,7 +2524,7 @@
           <w:lang w:val="ro-RO"/>
         </w:rPr>
       </w:pPr>
-      <w:bookmarkStart w:id="7" w:name="_Toc36917311"/>
+      <w:bookmarkStart w:id="11" w:name="_Toc41413406"/>
       <w:r>
         <w:rPr>
           <w:lang w:val="ro-RO"/>
@@ -1790,7 +2532,7 @@
         <w:lastRenderedPageBreak/>
         <w:t>Bibliografie</w:t>
       </w:r>
-      <w:bookmarkEnd w:id="7"/>
+      <w:bookmarkEnd w:id="11"/>
     </w:p>
     <w:p>
       <w:pPr>
@@ -2334,12 +3076,12 @@
   <w:abstractNum w:abstractNumId="4" w15:restartNumberingAfterBreak="0">
     <w:nsid w:val="72422928"/>
     <w:multiLevelType w:val="multilevel"/>
-    <w:tmpl w:val="F6629CEC"/>
+    <w:tmpl w:val="B6B24C96"/>
     <w:lvl w:ilvl="0">
       <w:start w:val="1"/>
       <w:numFmt w:val="decimal"/>
       <w:pStyle w:val="Heading1"/>
-      <w:lvlText w:val="%1"/>
+      <w:lvlText w:val="%1."/>
       <w:lvlJc w:val="left"/>
       <w:pPr>
         <w:ind w:left="432" w:hanging="432"/>
@@ -2480,7 +3222,7 @@
     </w:rPrDefault>
     <w:pPrDefault>
       <w:pPr>
-        <w:spacing w:after="160" w:line="259" w:lineRule="auto"/>
+        <w:spacing w:after="120" w:line="360" w:lineRule="auto"/>
       </w:pPr>
     </w:pPrDefault>
   </w:docDefaults>
@@ -2867,9 +3609,6 @@
     <w:name w:val="Normal"/>
     <w:qFormat/>
     <w:rsid w:val="005C7522"/>
-    <w:pPr>
-      <w:spacing w:after="0" w:line="240" w:lineRule="auto"/>
-    </w:pPr>
     <w:rPr>
       <w:rFonts w:ascii="Palatino Linotype" w:eastAsia="Times New Roman" w:hAnsi="Palatino Linotype" w:cs="Times New Roman"/>
       <w:sz w:val="24"/>
@@ -2907,7 +3646,7 @@
     <w:uiPriority w:val="9"/>
     <w:unhideWhenUsed/>
     <w:qFormat/>
-    <w:rsid w:val="000C1FCA"/>
+    <w:rsid w:val="001D671B"/>
     <w:pPr>
       <w:keepNext/>
       <w:keepLines/>
@@ -2919,7 +3658,7 @@
       <w:outlineLvl w:val="1"/>
     </w:pPr>
     <w:rPr>
-      <w:rFonts w:asciiTheme="majorHAnsi" w:eastAsiaTheme="majorEastAsia" w:hAnsiTheme="majorHAnsi" w:cstheme="majorBidi"/>
+      <w:rFonts w:ascii="Times New Roman" w:eastAsiaTheme="majorEastAsia" w:hAnsi="Times New Roman" w:cstheme="majorBidi"/>
       <w:b/>
       <w:bCs/>
       <w:sz w:val="26"/>
@@ -3114,7 +3853,6 @@
   <w:style w:type="character" w:default="1" w:styleId="DefaultParagraphFont">
     <w:name w:val="Default Paragraph Font"/>
     <w:uiPriority w:val="1"/>
-    <w:semiHidden/>
     <w:unhideWhenUsed/>
   </w:style>
   <w:style w:type="table" w:default="1" w:styleId="TableNormal">
@@ -3312,9 +4050,9 @@
     <w:basedOn w:val="DefaultParagraphFont"/>
     <w:link w:val="Heading2"/>
     <w:uiPriority w:val="9"/>
-    <w:rsid w:val="000C1FCA"/>
+    <w:rsid w:val="001D671B"/>
     <w:rPr>
-      <w:rFonts w:asciiTheme="majorHAnsi" w:eastAsiaTheme="majorEastAsia" w:hAnsiTheme="majorHAnsi" w:cstheme="majorBidi"/>
+      <w:rFonts w:ascii="Times New Roman" w:eastAsiaTheme="majorEastAsia" w:hAnsi="Times New Roman" w:cstheme="majorBidi"/>
       <w:b/>
       <w:bCs/>
       <w:sz w:val="26"/>
@@ -3757,7 +4495,7 @@
 </file>
 
 <file path=customXml/itemProps1.xml><?xml version="1.0" encoding="utf-8"?>
-<ds:datastoreItem xmlns:ds="http://schemas.openxmlformats.org/officeDocument/2006/customXml" ds:itemID="{7DDC7F76-D8C6-443E-9832-F7D4FFB46EAF}">
+<ds:datastoreItem xmlns:ds="http://schemas.openxmlformats.org/officeDocument/2006/customXml" ds:itemID="{1CCDD557-BDDE-4BF4-8D5A-B53BB49E41D7}">
   <ds:schemaRefs>
     <ds:schemaRef ds:uri="http://schemas.openxmlformats.org/officeDocument/2006/bibliography"/>
   </ds:schemaRefs>

</xml_diff>